<commit_message>
changes in software list
</commit_message>
<xml_diff>
--- a/software list.docx
+++ b/software list.docx
@@ -16,6 +16,13 @@
         </w:rPr>
         <w:t>github</w:t>
       </w:r>
+      <w:r>
+        <w:rPr>
+          <w:sz w:val="16"/>
+          <w:szCs w:val="16"/>
+        </w:rPr>
+        <w:t xml:space="preserve"> 3.0</w:t>
+      </w:r>
     </w:p>
     <w:p>
       <w:pPr>
@@ -75,6 +82,21 @@
           <w:szCs w:val="16"/>
         </w:rPr>
         <w:t>website</w:t>
+      </w:r>
+    </w:p>
+    <w:p>
+      <w:pPr>
+        <w:rPr>
+          <w:sz w:val="16"/>
+          <w:szCs w:val="16"/>
+        </w:rPr>
+      </w:pPr>
+      <w:r>
+        <w:rPr>
+          <w:sz w:val="16"/>
+          <w:szCs w:val="16"/>
+        </w:rPr>
+        <w:t>domain</w:t>
       </w:r>
     </w:p>
     <w:p>
@@ -254,6 +276,7 @@
   <w:style w:type="paragraph" w:default="1" w:styleId="Normal">
     <w:name w:val="Normal"/>
     <w:qFormat/>
+    <w:rsid w:val="008A6E45"/>
   </w:style>
   <w:style w:type="character" w:default="1" w:styleId="DefaultParagraphFont">
     <w:name w:val="Default Paragraph Font"/>

</xml_diff>